<commit_message>
Fix it once and for all
</commit_message>
<xml_diff>
--- a/Robot_Workspace/HOW TO USE GIT.docx
+++ b/Robot_Workspace/HOW TO USE GIT.docx
@@ -1637,7 +1637,7 @@
           <w:sz w:val="28"/>
           <w:szCs w:val="28"/>
         </w:rPr>
-        <w:t>Lastly</w:t>
+        <w:t>Next</w:t>
       </w:r>
       <w:r>
         <w:rPr>
@@ -1698,24 +1698,56 @@
     </w:p>
     <w:p>
       <w:pPr>
-        <w:jc w:val="center"/>
-        <w:rPr>
-          <w:sz w:val="28"/>
-          <w:szCs w:val="28"/>
-        </w:rPr>
-      </w:pPr>
-    </w:p>
-    <w:p>
-      <w:pPr>
-        <w:jc w:val="center"/>
-        <w:rPr>
-          <w:b/>
+        <w:rPr>
+          <w:sz w:val="28"/>
+          <w:szCs w:val="28"/>
+        </w:rPr>
+      </w:pPr>
+      <w:r>
+        <w:rPr>
+          <w:sz w:val="28"/>
+          <w:szCs w:val="28"/>
+        </w:rPr>
+        <w:t>Lastly, push your updated changes to the master remote repository with this command:</w:t>
+      </w:r>
+    </w:p>
+    <w:p>
+      <w:pPr>
+        <w:rPr>
+          <w:rFonts w:ascii="Lucida Console" w:hAnsi="Lucida Console"/>
+          <w:sz w:val="28"/>
+          <w:szCs w:val="28"/>
+        </w:rPr>
+      </w:pPr>
+      <w:r>
+        <w:rPr>
+          <w:rFonts w:ascii="Lucida Console" w:hAnsi="Lucida Console"/>
+          <w:sz w:val="28"/>
+          <w:szCs w:val="28"/>
+        </w:rPr>
+        <w:t>git push origin master</w:t>
+      </w:r>
+    </w:p>
+    <w:p>
+      <w:pPr>
+        <w:rPr>
+          <w:rFonts w:ascii="Lucida Console" w:hAnsi="Lucida Console"/>
           <w:sz w:val="28"/>
           <w:szCs w:val="28"/>
         </w:rPr>
       </w:pPr>
       <w:bookmarkStart w:id="0" w:name="_GoBack"/>
       <w:bookmarkEnd w:id="0"/>
+    </w:p>
+    <w:p>
+      <w:pPr>
+        <w:jc w:val="center"/>
+        <w:rPr>
+          <w:b/>
+          <w:sz w:val="28"/>
+          <w:szCs w:val="28"/>
+        </w:rPr>
+      </w:pPr>
       <w:r>
         <w:rPr>
           <w:b/>

</xml_diff>